<commit_message>
change something in DBS
</commit_message>
<xml_diff>
--- a/documents/HRIS_Training_System กลุ่ม MOdel.docx
+++ b/documents/HRIS_Training_System กลุ่ม MOdel.docx
@@ -2754,21 +2754,7 @@
         <w:rPr>
           <w:cs/>
         </w:rPr>
-        <w:t>เป้าหมายของโมเดลธุรกิจนี้คือการสร้างแพลตฟอร์มที่สนับสนุนการจัดการฝึกอบรมภายในองค์กร โดยระบบจะมีความสามารถในการวางแผนการฝึกอบรม จัดการคอร</w:t>
-      </w:r>
-      <w:proofErr w:type="spellStart"/>
-      <w:r>
-        <w:rPr>
-          <w:cs/>
-        </w:rPr>
-        <w:t>์ส</w:t>
-      </w:r>
-      <w:proofErr w:type="spellEnd"/>
-      <w:r>
-        <w:rPr>
-          <w:cs/>
-        </w:rPr>
-        <w:t xml:space="preserve"> ติดตามความก้าวหน้า และประเมินผลหลังการฝึกอบรม นอกจากนี้ ระบบยังช่วยในการจัดเก็บข้อมูลการฝึกอบรมของพนักงานในระยะยาวเพื่อการพัฒนาทักษะและการตัดสินใจเกี่ยวกับการเลื่อนตำแหน่งในอนาคต</w:t>
+        <w:t>เป้าหมายของโมเดลธุรกิจนี้คือการสร้างแพลตฟอร์มที่สนับสนุนการจัดการฝึกอบรมภายในองค์กร โดยระบบจะมีความสามารถในการวางแผนการฝึกอบรม จัดการคอร์ส ติดตามความก้าวหน้า และประเมินผลหลังการฝึกอบรม นอกจากนี้ ระบบยังช่วยในการจัดเก็บข้อมูลการฝึกอบรมของพนักงานในระยะยาวเพื่อการพัฒนาทักษะและการตัดสินใจเกี่ยวกับการเลื่อนตำแหน่งในอนาคต</w:t>
       </w:r>
     </w:p>
     <w:p>
@@ -3140,23 +3126,7 @@
           <w:szCs w:val="32"/>
           <w:cs/>
         </w:rPr>
-        <w:t>ให้บริการในรูปแบบการสมัครสมาชิกแบบรายเดือนหรือรายปี โดยองค์กรสามารถเลือก</w:t>
-      </w:r>
-      <w:proofErr w:type="spellStart"/>
-      <w:r>
-        <w:rPr>
-          <w:szCs w:val="32"/>
-          <w:cs/>
-        </w:rPr>
-        <w:t>แพ็กเกจ</w:t>
-      </w:r>
-      <w:proofErr w:type="spellEnd"/>
-      <w:r>
-        <w:rPr>
-          <w:szCs w:val="32"/>
-          <w:cs/>
-        </w:rPr>
-        <w:t>ที่เหมาะสมกับความต้องการของตน</w:t>
+        <w:t>ให้บริการในรูปแบบการสมัครสมาชิกแบบรายเดือนหรือรายปี โดยองค์กรสามารถเลือกแพ็กเกจที่เหมาะสมกับความต้องการของตน</w:t>
       </w:r>
     </w:p>
     <w:p>
@@ -3257,23 +3227,7 @@
           <w:szCs w:val="32"/>
           <w:cs/>
         </w:rPr>
-        <w:t>ค่าใช้จ่ายในการพัฒนาระบบ การอ</w:t>
-      </w:r>
-      <w:proofErr w:type="spellStart"/>
-      <w:r>
-        <w:rPr>
-          <w:szCs w:val="32"/>
-          <w:cs/>
-        </w:rPr>
-        <w:t>ัป</w:t>
-      </w:r>
-      <w:proofErr w:type="spellEnd"/>
-      <w:r>
-        <w:rPr>
-          <w:szCs w:val="32"/>
-          <w:cs/>
-        </w:rPr>
-        <w:t>เดต และการดูแลรักษาระบบให้ทันสมัย</w:t>
+        <w:t>ค่าใช้จ่ายในการพัฒนาระบบ การอัปเดต และการดูแลรักษาระบบให้ทันสมัย</w:t>
       </w:r>
     </w:p>
     <w:p>
@@ -3292,23 +3246,7 @@
           <w:szCs w:val="32"/>
           <w:cs/>
         </w:rPr>
-        <w:t>การดูแล</w:t>
-      </w:r>
-      <w:proofErr w:type="spellStart"/>
-      <w:r>
-        <w:rPr>
-          <w:szCs w:val="32"/>
-          <w:cs/>
-        </w:rPr>
-        <w:t>เซิร์ฟเวอร์</w:t>
-      </w:r>
-      <w:proofErr w:type="spellEnd"/>
-      <w:r>
-        <w:rPr>
-          <w:szCs w:val="32"/>
-          <w:cs/>
-        </w:rPr>
-        <w:t>และโครงสร้างพื้นฐาน</w:t>
+        <w:t>การดูแลเซิร์ฟเวอร์และโครงสร้างพื้นฐาน</w:t>
       </w:r>
       <w:r>
         <w:rPr>
@@ -3321,23 +3259,7 @@
           <w:szCs w:val="32"/>
           <w:cs/>
         </w:rPr>
-        <w:t>ค่าใช้จ่ายในการเช่า</w:t>
-      </w:r>
-      <w:proofErr w:type="spellStart"/>
-      <w:r>
-        <w:rPr>
-          <w:szCs w:val="32"/>
-          <w:cs/>
-        </w:rPr>
-        <w:t>เซิร์ฟเวอร์</w:t>
-      </w:r>
-      <w:proofErr w:type="spellEnd"/>
-      <w:r>
-        <w:rPr>
-          <w:szCs w:val="32"/>
-          <w:cs/>
-        </w:rPr>
-        <w:t xml:space="preserve"> การดูแลความปลอดภัยของข้อมูล และการสำรองข้อมูล</w:t>
+        <w:t>ค่าใช้จ่ายในการเช่าเซิร์ฟเวอร์ การดูแลความปลอดภัยของข้อมูล และการสำรองข้อมูล</w:t>
       </w:r>
     </w:p>
     <w:p>
@@ -3618,21 +3540,12 @@
         </w:rPr>
         <w:t xml:space="preserve">: </w:t>
       </w:r>
-      <w:proofErr w:type="spellStart"/>
-      <w:r>
-        <w:rPr>
-          <w:szCs w:val="32"/>
-          <w:cs/>
-        </w:rPr>
-        <w:t>อัป</w:t>
-      </w:r>
-      <w:proofErr w:type="spellEnd"/>
-      <w:r>
-        <w:rPr>
-          <w:szCs w:val="32"/>
-          <w:cs/>
-        </w:rPr>
-        <w:t>เดตฟีเจอร์ใหม่ ๆ อย่างต่อเนื่องเพื่อตอบโจทย์ความต้องการของลูกค้า</w:t>
+      <w:r>
+        <w:rPr>
+          <w:szCs w:val="32"/>
+          <w:cs/>
+        </w:rPr>
+        <w:t>อัปเดตฟีเจอร์ใหม่ ๆ อย่างต่อเนื่องเพื่อตอบโจทย์ความต้องการของลูกค้า</w:t>
       </w:r>
     </w:p>
     <w:p>
@@ -3784,21 +3697,7 @@
         <w:rPr>
           <w:cs/>
         </w:rPr>
-        <w:t>เป็นหัวใจสำคัญของการพัฒนาโปรเจก</w:t>
-      </w:r>
-      <w:proofErr w:type="spellStart"/>
-      <w:r>
-        <w:rPr>
-          <w:cs/>
-        </w:rPr>
-        <w:t>ต์</w:t>
-      </w:r>
-      <w:proofErr w:type="spellEnd"/>
-      <w:r>
-        <w:rPr>
-          <w:cs/>
-        </w:rPr>
-        <w:t>ฝึกอบรมพนักงานในองค์กร ที่ต้องออกแบบให้เหมาะสมกับบทบาทและหน้าที่ของแต่ละกลุ่มผู้ใช้งาน</w:t>
+        <w:t>เป็นหัวใจสำคัญของการพัฒนาโปรเจกต์ฝึกอบรมพนักงานในองค์กร ที่ต้องออกแบบให้เหมาะสมกับบทบาทและหน้าที่ของแต่ละกลุ่มผู้ใช้งาน</w:t>
       </w:r>
     </w:p>
     <w:p>
@@ -4085,23 +3984,7 @@
           <w:szCs w:val="32"/>
           <w:cs/>
         </w:rPr>
-        <w:t>การจัดการคอร์</w:t>
-      </w:r>
-      <w:proofErr w:type="spellStart"/>
-      <w:r>
-        <w:rPr>
-          <w:szCs w:val="32"/>
-          <w:cs/>
-        </w:rPr>
-        <w:t>สฝึ</w:t>
-      </w:r>
-      <w:proofErr w:type="spellEnd"/>
-      <w:r>
-        <w:rPr>
-          <w:szCs w:val="32"/>
-          <w:cs/>
-        </w:rPr>
-        <w:t>กอบรม</w:t>
+        <w:t>การจัดการคอร์สฝึกอบรม</w:t>
       </w:r>
       <w:r>
         <w:rPr>
@@ -4114,33 +3997,8 @@
           <w:szCs w:val="32"/>
           <w:cs/>
         </w:rPr>
-        <w:t>ระบบต้องสามารถจัดการคอร์</w:t>
-      </w:r>
-      <w:proofErr w:type="spellStart"/>
-      <w:r>
-        <w:rPr>
-          <w:szCs w:val="32"/>
-          <w:cs/>
-        </w:rPr>
-        <w:t>สฝึ</w:t>
-      </w:r>
-      <w:proofErr w:type="spellEnd"/>
-      <w:r>
-        <w:rPr>
-          <w:szCs w:val="32"/>
-          <w:cs/>
-        </w:rPr>
-        <w:t>กอบรม เช่น การสร้างคอร</w:t>
-      </w:r>
-      <w:proofErr w:type="spellStart"/>
-      <w:r>
-        <w:rPr>
-          <w:szCs w:val="32"/>
-          <w:cs/>
-        </w:rPr>
-        <w:t>์ส</w:t>
-      </w:r>
-      <w:proofErr w:type="spellEnd"/>
+        <w:t>ระบบต้องสามารถจัดการคอร์สฝึกอบรม เช่น การสร้างคอร์ส</w:t>
+      </w:r>
       <w:r>
         <w:rPr>
           <w:szCs w:val="32"/>
@@ -4152,17 +4010,8 @@
           <w:szCs w:val="32"/>
           <w:cs/>
         </w:rPr>
-        <w:t>การแก้ไขรายละเอียดคอร</w:t>
-      </w:r>
-      <w:proofErr w:type="spellStart"/>
-      <w:r>
-        <w:rPr>
-          <w:szCs w:val="32"/>
-          <w:cs/>
-        </w:rPr>
-        <w:t>์ส</w:t>
-      </w:r>
-      <w:proofErr w:type="spellEnd"/>
+        <w:t>การแก้ไขรายละเอียดคอร์ส</w:t>
+      </w:r>
       <w:r>
         <w:rPr>
           <w:szCs w:val="32"/>
@@ -4174,23 +4023,7 @@
           <w:szCs w:val="32"/>
           <w:cs/>
         </w:rPr>
-        <w:t>และการลบคอร์</w:t>
-      </w:r>
-      <w:proofErr w:type="spellStart"/>
-      <w:r>
-        <w:rPr>
-          <w:szCs w:val="32"/>
-          <w:cs/>
-        </w:rPr>
-        <w:t>สฝึ</w:t>
-      </w:r>
-      <w:proofErr w:type="spellEnd"/>
-      <w:r>
-        <w:rPr>
-          <w:szCs w:val="32"/>
-          <w:cs/>
-        </w:rPr>
-        <w:t>กอบรมได้อย่างง่ายดาย รวมถึงจัดการเนื้อหาและตารางการเรียนให้สอดคล้องกับเป้าหมายขององค์กร</w:t>
+        <w:t>และการลบคอร์สฝึกอบรมได้อย่างง่ายดาย รวมถึงจัดการเนื้อหาและตารางการเรียนให้สอดคล้องกับเป้าหมายขององค์กร</w:t>
       </w:r>
     </w:p>
     <w:p>
@@ -4209,17 +4042,8 @@
           <w:szCs w:val="32"/>
           <w:cs/>
         </w:rPr>
-        <w:t>การแจ้งเตือนและติดตามคอร</w:t>
-      </w:r>
-      <w:proofErr w:type="spellStart"/>
-      <w:r>
-        <w:rPr>
-          <w:szCs w:val="32"/>
-          <w:cs/>
-        </w:rPr>
-        <w:t>์ส</w:t>
-      </w:r>
-      <w:proofErr w:type="spellEnd"/>
+        <w:t>การแจ้งเตือนและติดตามคอร์ส</w:t>
+      </w:r>
       <w:r>
         <w:rPr>
           <w:szCs w:val="32"/>
@@ -4380,23 +4204,7 @@
           <w:szCs w:val="32"/>
           <w:cs/>
         </w:rPr>
-        <w:t>คอร</w:t>
-      </w:r>
-      <w:proofErr w:type="spellStart"/>
-      <w:r>
-        <w:rPr>
-          <w:szCs w:val="32"/>
-          <w:cs/>
-        </w:rPr>
-        <w:t>์ส</w:t>
-      </w:r>
-      <w:proofErr w:type="spellEnd"/>
-      <w:r>
-        <w:rPr>
-          <w:szCs w:val="32"/>
-          <w:cs/>
-        </w:rPr>
-        <w:t>ที่กำลังศึกษาอยู่</w:t>
+        <w:t>คอร์สที่กำลังศึกษาอยู่</w:t>
       </w:r>
       <w:r>
         <w:rPr>
@@ -4409,23 +4217,7 @@
           <w:szCs w:val="32"/>
           <w:cs/>
         </w:rPr>
-        <w:t>และผลลัพธ์การเรียนรู้จากคอร์สต</w:t>
-      </w:r>
-      <w:proofErr w:type="spellStart"/>
-      <w:r>
-        <w:rPr>
-          <w:szCs w:val="32"/>
-          <w:cs/>
-        </w:rPr>
-        <w:t>่าง</w:t>
-      </w:r>
-      <w:proofErr w:type="spellEnd"/>
-      <w:r>
-        <w:rPr>
-          <w:szCs w:val="32"/>
-          <w:cs/>
-        </w:rPr>
-        <w:t xml:space="preserve"> ๆ</w:t>
+        <w:t>และผลลัพธ์การเรียนรู้จากคอร์สต่าง ๆ</w:t>
       </w:r>
     </w:p>
     <w:p>
@@ -4464,17 +4256,8 @@
           <w:szCs w:val="32"/>
           <w:cs/>
         </w:rPr>
-        <w:t>ระบบต้องสามารถเก็บข้อมูลการฝึกอบรมทั้งหมดได้อย่างละเอียด เช่น ประวัติการเข้าร่วมคอร</w:t>
-      </w:r>
-      <w:proofErr w:type="spellStart"/>
-      <w:r>
-        <w:rPr>
-          <w:szCs w:val="32"/>
-          <w:cs/>
-        </w:rPr>
-        <w:t>์ส</w:t>
-      </w:r>
-      <w:proofErr w:type="spellEnd"/>
+        <w:t>ระบบต้องสามารถเก็บข้อมูลการฝึกอบรมทั้งหมดได้อย่างละเอียด เช่น ประวัติการเข้าร่วมคอร์ส</w:t>
+      </w:r>
       <w:r>
         <w:rPr>
           <w:szCs w:val="32"/>
@@ -4499,17 +4282,8 @@
           <w:szCs w:val="32"/>
           <w:cs/>
         </w:rPr>
-        <w:t>ผลการสอบหรือประเมินหลังจบคอร</w:t>
-      </w:r>
-      <w:proofErr w:type="spellStart"/>
-      <w:r>
-        <w:rPr>
-          <w:szCs w:val="32"/>
-          <w:cs/>
-        </w:rPr>
-        <w:t>์ส</w:t>
-      </w:r>
-      <w:proofErr w:type="spellEnd"/>
+        <w:t>ผลการสอบหรือประเมินหลังจบคอร์ส</w:t>
+      </w:r>
     </w:p>
     <w:p>
       <w:pPr>
@@ -4658,10 +4432,10 @@
           <w:noProof/>
         </w:rPr>
         <w:drawing>
-          <wp:inline distT="0" distB="0" distL="0" distR="0" wp14:anchorId="771CDDC7" wp14:editId="06A8746E">
-            <wp:extent cx="5943600" cy="2461895"/>
+          <wp:inline distT="0" distB="0" distL="0" distR="0" wp14:anchorId="24B79D67" wp14:editId="16D1E73C">
+            <wp:extent cx="5943600" cy="2923540"/>
             <wp:effectExtent l="0" t="0" r="0" b="0"/>
-            <wp:docPr id="1583811563" name="Picture 1"/>
+            <wp:docPr id="31979796" name="Picture 1"/>
             <wp:cNvGraphicFramePr>
               <a:graphicFrameLocks xmlns:a="http://schemas.openxmlformats.org/drawingml/2006/main" noChangeAspect="1"/>
             </wp:cNvGraphicFramePr>
@@ -4669,7 +4443,7 @@
               <a:graphicData uri="http://schemas.openxmlformats.org/drawingml/2006/picture">
                 <pic:pic xmlns:pic="http://schemas.openxmlformats.org/drawingml/2006/picture">
                   <pic:nvPicPr>
-                    <pic:cNvPr id="1583811563" name="Picture 1583811563"/>
+                    <pic:cNvPr id="31979796" name="Picture 31979796"/>
                     <pic:cNvPicPr/>
                   </pic:nvPicPr>
                   <pic:blipFill>
@@ -4687,7 +4461,7 @@
                   <pic:spPr>
                     <a:xfrm>
                       <a:off x="0" y="0"/>
-                      <a:ext cx="5943600" cy="2461895"/>
+                      <a:ext cx="5943600" cy="2923540"/>
                     </a:xfrm>
                     <a:prstGeom prst="rect">
                       <a:avLst/>
@@ -4795,21 +4569,6 @@
         </w:rPr>
         <w:t xml:space="preserve"> ER Diagram</w:t>
       </w:r>
-    </w:p>
-    <w:p>
-      <w:r>
-        <w:t xml:space="preserve"> </w:t>
-      </w:r>
-    </w:p>
-    <w:p>
-      <w:pPr>
-        <w:pStyle w:val="Caption"/>
-        <w:jc w:val="center"/>
-        <w:rPr>
-          <w:sz w:val="32"/>
-          <w:szCs w:val="32"/>
-        </w:rPr>
-      </w:pPr>
       <w:r>
         <w:rPr>
           <w:sz w:val="32"/>
@@ -6390,8 +6149,8 @@
   <w:abstractNum w:abstractNumId="12" w15:restartNumberingAfterBreak="0">
     <w:nsid w:val="294C0564"/>
     <w:multiLevelType w:val="hybridMultilevel"/>
-    <w:tmpl w:val="19EA6584"/>
-    <w:lvl w:ilvl="0" w:tplc="0409000F">
+    <w:tmpl w:val="8FA8A2CC"/>
+    <w:lvl w:ilvl="0" w:tplc="D7A21BD4">
       <w:start w:val="1"/>
       <w:numFmt w:val="decimal"/>
       <w:lvlText w:val="%1."/>
@@ -6399,6 +6158,11 @@
       <w:pPr>
         <w:ind w:left="720" w:hanging="360"/>
       </w:pPr>
+      <w:rPr>
+        <w:rFonts w:hint="default"/>
+        <w:sz w:val="32"/>
+        <w:szCs w:val="32"/>
+      </w:rPr>
     </w:lvl>
     <w:lvl w:ilvl="1" w:tplc="04090019" w:tentative="1">
       <w:start w:val="1"/>
@@ -9294,19 +9058,19 @@
   <w:abstractNum w:abstractNumId="37" w15:restartNumberingAfterBreak="0">
     <w:nsid w:val="7AF72AD4"/>
     <w:multiLevelType w:val="hybridMultilevel"/>
-    <w:tmpl w:val="747414B2"/>
-    <w:lvl w:ilvl="0" w:tplc="414C4D7E">
-      <w:start w:val="1"/>
-      <w:numFmt w:val="bullet"/>
-      <w:lvlText w:val=""/>
+    <w:tmpl w:val="D696F104"/>
+    <w:lvl w:ilvl="0" w:tplc="CFBC1284">
+      <w:start w:val="1"/>
+      <w:numFmt w:val="decimal"/>
+      <w:lvlText w:val="%1."/>
       <w:lvlJc w:val="left"/>
       <w:pPr>
         <w:ind w:left="720" w:hanging="360"/>
       </w:pPr>
       <w:rPr>
-        <w:rFonts w:ascii="Symbol" w:hAnsi="Symbol" w:hint="default"/>
-        <w:sz w:val="20"/>
-        <w:szCs w:val="20"/>
+        <w:rFonts w:hint="default"/>
+        <w:sz w:val="32"/>
+        <w:szCs w:val="32"/>
       </w:rPr>
     </w:lvl>
     <w:lvl w:ilvl="1" w:tplc="04090003" w:tentative="1">

</xml_diff>